<commit_message>
newly added path changes
</commit_message>
<xml_diff>
--- a/PDF Answers.docx
+++ b/PDF Answers.docx
@@ -101,10 +101,10 @@
           <w:noProof/>
         </w:rPr>
         <w:drawing>
-          <wp:inline distT="0" distB="0" distL="0" distR="0" wp14:anchorId="68669E55" wp14:editId="43D502A3">
-            <wp:extent cx="5943600" cy="1111885"/>
-            <wp:effectExtent l="0" t="0" r="0" b="0"/>
-            <wp:docPr id="934639827" name="Picture 1" descr="A blue screen with white text&#10;&#10;Description automatically generated"/>
+          <wp:inline distT="0" distB="0" distL="0" distR="0" wp14:anchorId="0D874CBC" wp14:editId="14716F98">
+            <wp:extent cx="5943600" cy="1096010"/>
+            <wp:effectExtent l="0" t="0" r="0" b="8890"/>
+            <wp:docPr id="1607667183" name="Picture 1" descr="A blue screen with white numbers&#10;&#10;Description automatically generated"/>
             <wp:cNvGraphicFramePr>
               <a:graphicFrameLocks xmlns:a="http://schemas.openxmlformats.org/drawingml/2006/main" noChangeAspect="1"/>
             </wp:cNvGraphicFramePr>
@@ -112,7 +112,7 @@
               <a:graphicData uri="http://schemas.openxmlformats.org/drawingml/2006/picture">
                 <pic:pic xmlns:pic="http://schemas.openxmlformats.org/drawingml/2006/picture">
                   <pic:nvPicPr>
-                    <pic:cNvPr id="934639827" name="Picture 1" descr="A blue screen with white text&#10;&#10;Description automatically generated"/>
+                    <pic:cNvPr id="1607667183" name="Picture 1" descr="A blue screen with white numbers&#10;&#10;Description automatically generated"/>
                     <pic:cNvPicPr/>
                   </pic:nvPicPr>
                   <pic:blipFill>
@@ -124,7 +124,7 @@
                   <pic:spPr>
                     <a:xfrm>
                       <a:off x="0" y="0"/>
-                      <a:ext cx="5943600" cy="1111885"/>
+                      <a:ext cx="5943600" cy="1096010"/>
                     </a:xfrm>
                     <a:prstGeom prst="rect">
                       <a:avLst/>

</xml_diff>